<commit_message>
manual de usuario y del sistea
</commit_message>
<xml_diff>
--- a/manual de usuario y del sistema.docx
+++ b/manual de usuario y del sistema.docx
@@ -10,11 +10,13 @@
           <w:docPartUnique/>
         </w:docPartObj>
       </w:sdtPr>
+      <w:sdtEndPr/>
       <w:sdtContent>
         <w:p>
           <w:r>
             <w:rPr>
               <w:noProof/>
+              <w:lang w:eastAsia="es-ES"/>
             </w:rPr>
             <mc:AlternateContent>
               <mc:Choice Requires="wpg">
@@ -626,6 +628,7 @@
                                     <w:dataBinding w:prefixMappings="xmlns:ns0='http://purl.org/dc/elements/1.1/' xmlns:ns1='http://schemas.openxmlformats.org/package/2006/metadata/core-properties' " w:xpath="/ns1:coreProperties[1]/ns0:title[1]" w:storeItemID="{6C3C8BC8-F283-45AE-878A-BAB7291924A1}"/>
                                     <w:text/>
                                   </w:sdtPr>
+                                  <w:sdtEndPr/>
                                   <w:sdtContent>
                                     <w:p>
                                       <w:pPr>
@@ -661,10 +664,10 @@
                                     <w:alias w:val="Subtítulo"/>
                                     <w:tag w:val=""/>
                                     <w:id w:val="-1686441493"/>
-                                    <w:showingPlcHdr/>
                                     <w:dataBinding w:prefixMappings="xmlns:ns0='http://purl.org/dc/elements/1.1/' xmlns:ns1='http://schemas.openxmlformats.org/package/2006/metadata/core-properties' " w:xpath="/ns1:coreProperties[1]/ns0:subject[1]" w:storeItemID="{6C3C8BC8-F283-45AE-878A-BAB7291924A1}"/>
                                     <w:text/>
                                   </w:sdtPr>
+                                  <w:sdtEndPr/>
                                   <w:sdtContent>
                                     <w:p>
                                       <w:pPr>
@@ -676,13 +679,23 @@
                                           <w:szCs w:val="36"/>
                                         </w:rPr>
                                       </w:pPr>
+                                      <w:proofErr w:type="spellStart"/>
                                       <w:r>
                                         <w:rPr>
                                           <w:color w:val="5B9BD5" w:themeColor="accent1"/>
                                           <w:sz w:val="36"/>
                                           <w:szCs w:val="36"/>
                                         </w:rPr>
-                                        <w:t>[Subtítulo del documento]</w:t>
+                                        <w:t>Tribial</w:t>
+                                      </w:r>
+                                      <w:proofErr w:type="spellEnd"/>
+                                      <w:r>
+                                        <w:rPr>
+                                          <w:color w:val="5B9BD5" w:themeColor="accent1"/>
+                                          <w:sz w:val="36"/>
+                                          <w:szCs w:val="36"/>
+                                        </w:rPr>
+                                        <w:t xml:space="preserve"> ASW</w:t>
                                       </w:r>
                                     </w:p>
                                   </w:sdtContent>
@@ -769,6 +782,7 @@
                               <w:dataBinding w:prefixMappings="xmlns:ns0='http://purl.org/dc/elements/1.1/' xmlns:ns1='http://schemas.openxmlformats.org/package/2006/metadata/core-properties' " w:xpath="/ns1:coreProperties[1]/ns0:title[1]" w:storeItemID="{6C3C8BC8-F283-45AE-878A-BAB7291924A1}"/>
                               <w:text/>
                             </w:sdtPr>
+                            <w:sdtEndPr/>
                             <w:sdtContent>
                               <w:p>
                                 <w:pPr>
@@ -804,10 +818,10 @@
                               <w:alias w:val="Subtítulo"/>
                               <w:tag w:val=""/>
                               <w:id w:val="-1686441493"/>
-                              <w:showingPlcHdr/>
                               <w:dataBinding w:prefixMappings="xmlns:ns0='http://purl.org/dc/elements/1.1/' xmlns:ns1='http://schemas.openxmlformats.org/package/2006/metadata/core-properties' " w:xpath="/ns1:coreProperties[1]/ns0:subject[1]" w:storeItemID="{6C3C8BC8-F283-45AE-878A-BAB7291924A1}"/>
                               <w:text/>
                             </w:sdtPr>
+                            <w:sdtEndPr/>
                             <w:sdtContent>
                               <w:p>
                                 <w:pPr>
@@ -819,13 +833,23 @@
                                     <w:szCs w:val="36"/>
                                   </w:rPr>
                                 </w:pPr>
+                                <w:proofErr w:type="spellStart"/>
                                 <w:r>
                                   <w:rPr>
                                     <w:color w:val="5B9BD5" w:themeColor="accent1"/>
                                     <w:sz w:val="36"/>
                                     <w:szCs w:val="36"/>
                                   </w:rPr>
-                                  <w:t>[Subtítulo del documento]</w:t>
+                                  <w:t>Tribial</w:t>
+                                </w:r>
+                                <w:proofErr w:type="spellEnd"/>
+                                <w:r>
+                                  <w:rPr>
+                                    <w:color w:val="5B9BD5" w:themeColor="accent1"/>
+                                    <w:sz w:val="36"/>
+                                    <w:szCs w:val="36"/>
+                                  </w:rPr>
+                                  <w:t xml:space="preserve"> ASW</w:t>
                                 </w:r>
                               </w:p>
                             </w:sdtContent>
@@ -845,8 +869,6 @@
             <w:br w:type="page"/>
           </w:r>
         </w:p>
-        <w:bookmarkStart w:id="0" w:name="_GoBack" w:displacedByCustomXml="next"/>
-        <w:bookmarkEnd w:id="0" w:displacedByCustomXml="next"/>
       </w:sdtContent>
     </w:sdt>
     <w:p/>

</xml_diff>

<commit_message>
Esqueleto del manual de usuario
</commit_message>
<xml_diff>
--- a/manual de usuario y del sistema.docx
+++ b/manual de usuario y del sistema.docx
@@ -871,7 +871,139 @@
         </w:p>
       </w:sdtContent>
     </w:sdt>
-    <w:p/>
+    <w:sdt>
+      <w:sdtPr>
+        <w:id w:val="-1044434437"/>
+        <w:docPartObj>
+          <w:docPartGallery w:val="Table of Contents"/>
+          <w:docPartUnique/>
+        </w:docPartObj>
+      </w:sdtPr>
+      <w:sdtEndPr>
+        <w:rPr>
+          <w:rFonts w:asciiTheme="minorHAnsi" w:eastAsiaTheme="minorHAnsi" w:hAnsiTheme="minorHAnsi" w:cstheme="minorBidi"/>
+          <w:b/>
+          <w:bCs/>
+          <w:color w:val="auto"/>
+          <w:sz w:val="22"/>
+          <w:szCs w:val="22"/>
+          <w:lang w:eastAsia="en-US"/>
+        </w:rPr>
+      </w:sdtEndPr>
+      <w:sdtContent>
+        <w:p>
+          <w:pPr>
+            <w:pStyle w:val="TtulodeTDC"/>
+          </w:pPr>
+          <w:r>
+            <w:t>Índice</w:t>
+          </w:r>
+        </w:p>
+        <w:p>
+          <w:pPr>
+            <w:pStyle w:val="TDC1"/>
+            <w:tabs>
+              <w:tab w:val="right" w:leader="dot" w:pos="8494"/>
+            </w:tabs>
+            <w:rPr>
+              <w:noProof/>
+            </w:rPr>
+          </w:pPr>
+          <w:r>
+            <w:fldChar w:fldCharType="begin"/>
+          </w:r>
+          <w:r>
+            <w:instrText xml:space="preserve"> TOC \o "1-3" \h \z \u </w:instrText>
+          </w:r>
+          <w:r>
+            <w:fldChar w:fldCharType="separate"/>
+          </w:r>
+          <w:hyperlink w:anchor="_Toc411865133" w:history="1">
+            <w:r>
+              <w:rPr>
+                <w:rStyle w:val="Hipervnculo"/>
+                <w:noProof/>
+              </w:rPr>
+              <w:t>Iniciar la aplicación</w:t>
+            </w:r>
+            <w:r>
+              <w:rPr>
+                <w:noProof/>
+                <w:webHidden/>
+              </w:rPr>
+              <w:tab/>
+            </w:r>
+            <w:r>
+              <w:rPr>
+                <w:noProof/>
+                <w:webHidden/>
+              </w:rPr>
+              <w:fldChar w:fldCharType="begin"/>
+            </w:r>
+            <w:r>
+              <w:rPr>
+                <w:noProof/>
+                <w:webHidden/>
+              </w:rPr>
+              <w:instrText xml:space="preserve"> PAGEREF _Toc411865133 \h </w:instrText>
+            </w:r>
+            <w:r>
+              <w:rPr>
+                <w:noProof/>
+                <w:webHidden/>
+              </w:rPr>
+            </w:r>
+            <w:r>
+              <w:rPr>
+                <w:noProof/>
+                <w:webHidden/>
+              </w:rPr>
+              <w:fldChar w:fldCharType="separate"/>
+            </w:r>
+            <w:r>
+              <w:rPr>
+                <w:noProof/>
+                <w:webHidden/>
+              </w:rPr>
+              <w:t>1</w:t>
+            </w:r>
+            <w:r>
+              <w:rPr>
+                <w:noProof/>
+                <w:webHidden/>
+              </w:rPr>
+              <w:fldChar w:fldCharType="end"/>
+            </w:r>
+          </w:hyperlink>
+        </w:p>
+        <w:p>
+          <w:r>
+            <w:rPr>
+              <w:b/>
+              <w:bCs/>
+            </w:rPr>
+            <w:fldChar w:fldCharType="end"/>
+          </w:r>
+        </w:p>
+      </w:sdtContent>
+    </w:sdt>
+    <w:p>
+      <w:pPr>
+        <w:pStyle w:val="Ttulo1"/>
+      </w:pPr>
+    </w:p>
+    <w:p>
+      <w:pPr>
+        <w:pStyle w:val="Ttulo1"/>
+      </w:pPr>
+      <w:bookmarkStart w:id="0" w:name="_Toc411865133"/>
+      <w:r>
+        <w:t>Iniciar la aplicación</w:t>
+      </w:r>
+      <w:bookmarkStart w:id="1" w:name="_GoBack"/>
+      <w:bookmarkEnd w:id="0"/>
+      <w:bookmarkEnd w:id="1"/>
+    </w:p>
     <w:sectPr>
       <w:pgSz w:w="11906" w:h="16838"/>
       <w:pgMar w:top="1417" w:right="1701" w:bottom="1417" w:left="1701" w:header="708" w:footer="708" w:gutter="0"/>
@@ -1278,6 +1410,27 @@
     <w:name w:val="Normal"/>
     <w:qFormat/>
   </w:style>
+  <w:style w:type="paragraph" w:styleId="Ttulo1">
+    <w:name w:val="heading 1"/>
+    <w:basedOn w:val="Normal"/>
+    <w:next w:val="Normal"/>
+    <w:link w:val="Ttulo1Car"/>
+    <w:uiPriority w:val="9"/>
+    <w:qFormat/>
+    <w:rsid w:val="008B0CE8"/>
+    <w:pPr>
+      <w:keepNext/>
+      <w:keepLines/>
+      <w:spacing w:before="240" w:after="0"/>
+      <w:outlineLvl w:val="0"/>
+    </w:pPr>
+    <w:rPr>
+      <w:rFonts w:asciiTheme="majorHAnsi" w:eastAsiaTheme="majorEastAsia" w:hAnsiTheme="majorHAnsi" w:cstheme="majorBidi"/>
+      <w:color w:val="2E74B5" w:themeColor="accent1" w:themeShade="BF"/>
+      <w:sz w:val="32"/>
+      <w:szCs w:val="32"/>
+    </w:rPr>
+  </w:style>
   <w:style w:type="character" w:default="1" w:styleId="Fuentedeprrafopredeter">
     <w:name w:val="Default Paragraph Font"/>
     <w:uiPriority w:val="1"/>
@@ -1328,6 +1481,57 @@
     <w:rPr>
       <w:rFonts w:eastAsiaTheme="minorEastAsia"/>
       <w:lang w:eastAsia="es-ES"/>
+    </w:rPr>
+  </w:style>
+  <w:style w:type="character" w:customStyle="1" w:styleId="Ttulo1Car">
+    <w:name w:val="Título 1 Car"/>
+    <w:basedOn w:val="Fuentedeprrafopredeter"/>
+    <w:link w:val="Ttulo1"/>
+    <w:uiPriority w:val="9"/>
+    <w:rsid w:val="008B0CE8"/>
+    <w:rPr>
+      <w:rFonts w:asciiTheme="majorHAnsi" w:eastAsiaTheme="majorEastAsia" w:hAnsiTheme="majorHAnsi" w:cstheme="majorBidi"/>
+      <w:color w:val="2E74B5" w:themeColor="accent1" w:themeShade="BF"/>
+      <w:sz w:val="32"/>
+      <w:szCs w:val="32"/>
+    </w:rPr>
+  </w:style>
+  <w:style w:type="paragraph" w:styleId="TtulodeTDC">
+    <w:name w:val="TOC Heading"/>
+    <w:basedOn w:val="Ttulo1"/>
+    <w:next w:val="Normal"/>
+    <w:uiPriority w:val="39"/>
+    <w:unhideWhenUsed/>
+    <w:qFormat/>
+    <w:rsid w:val="008B0CE8"/>
+    <w:pPr>
+      <w:outlineLvl w:val="9"/>
+    </w:pPr>
+    <w:rPr>
+      <w:lang w:eastAsia="es-ES"/>
+    </w:rPr>
+  </w:style>
+  <w:style w:type="paragraph" w:styleId="TDC1">
+    <w:name w:val="toc 1"/>
+    <w:basedOn w:val="Normal"/>
+    <w:next w:val="Normal"/>
+    <w:autoRedefine/>
+    <w:uiPriority w:val="39"/>
+    <w:unhideWhenUsed/>
+    <w:rsid w:val="008B0CE8"/>
+    <w:pPr>
+      <w:spacing w:after="100"/>
+    </w:pPr>
+  </w:style>
+  <w:style w:type="character" w:styleId="Hipervnculo">
+    <w:name w:val="Hyperlink"/>
+    <w:basedOn w:val="Fuentedeprrafopredeter"/>
+    <w:uiPriority w:val="99"/>
+    <w:unhideWhenUsed/>
+    <w:rsid w:val="008B0CE8"/>
+    <w:rPr>
+      <w:color w:val="0563C1" w:themeColor="hyperlink"/>
+      <w:u w:val="single"/>
     </w:rPr>
   </w:style>
 </w:styles>
@@ -1592,4 +1796,16 @@
     </a:ext>
   </a:extLst>
 </a:theme>
+</file>
+
+<file path=customXml/item1.xml><?xml version="1.0" encoding="utf-8"?>
+<b:Sources xmlns:b="http://schemas.openxmlformats.org/officeDocument/2006/bibliography" xmlns="http://schemas.openxmlformats.org/officeDocument/2006/bibliography" SelectedStyle="\APASixthEditionOfficeOnline.xsl" StyleName="APA" Version="6"/>
+</file>
+
+<file path=customXml/itemProps1.xml><?xml version="1.0" encoding="utf-8"?>
+<ds:datastoreItem xmlns:ds="http://schemas.openxmlformats.org/officeDocument/2006/customXml" ds:itemID="{020131E0-5634-4EE3-AE6B-F6F749E31ECA}">
+  <ds:schemaRefs>
+    <ds:schemaRef ds:uri="http://schemas.openxmlformats.org/officeDocument/2006/bibliography"/>
+  </ds:schemaRefs>
+</ds:datastoreItem>
 </file>
</xml_diff>

<commit_message>
Diagrama de Clases + Esqueleto Aplicación + Parser Funcionando
</commit_message>
<xml_diff>
--- a/manual de usuario y del sistema.docx
+++ b/manual de usuario y del sistema.docx
@@ -679,23 +679,21 @@
                                           <w:szCs w:val="36"/>
                                         </w:rPr>
                                       </w:pPr>
-                                      <w:proofErr w:type="spellStart"/>
                                       <w:r>
                                         <w:rPr>
                                           <w:color w:val="5B9BD5" w:themeColor="accent1"/>
                                           <w:sz w:val="36"/>
                                           <w:szCs w:val="36"/>
                                         </w:rPr>
-                                        <w:t>Tribial</w:t>
+                                        <w:t>Triv</w:t>
                                       </w:r>
-                                      <w:proofErr w:type="spellEnd"/>
                                       <w:r>
                                         <w:rPr>
                                           <w:color w:val="5B9BD5" w:themeColor="accent1"/>
                                           <w:sz w:val="36"/>
                                           <w:szCs w:val="36"/>
                                         </w:rPr>
-                                        <w:t xml:space="preserve"> ASW</w:t>
+                                        <w:t>ial ASW</w:t>
                                       </w:r>
                                     </w:p>
                                   </w:sdtContent>
@@ -833,23 +831,21 @@
                                     <w:szCs w:val="36"/>
                                   </w:rPr>
                                 </w:pPr>
-                                <w:proofErr w:type="spellStart"/>
                                 <w:r>
                                   <w:rPr>
                                     <w:color w:val="5B9BD5" w:themeColor="accent1"/>
                                     <w:sz w:val="36"/>
                                     <w:szCs w:val="36"/>
                                   </w:rPr>
-                                  <w:t>Tribial</w:t>
+                                  <w:t>Triv</w:t>
                                 </w:r>
-                                <w:proofErr w:type="spellEnd"/>
                                 <w:r>
                                   <w:rPr>
                                     <w:color w:val="5B9BD5" w:themeColor="accent1"/>
                                     <w:sz w:val="36"/>
                                     <w:szCs w:val="36"/>
                                   </w:rPr>
-                                  <w:t xml:space="preserve"> ASW</w:t>
+                                  <w:t>ial ASW</w:t>
                                 </w:r>
                               </w:p>
                             </w:sdtContent>
@@ -865,14 +861,23 @@
           </w:r>
         </w:p>
         <w:p>
+          <w:bookmarkStart w:id="0" w:name="_GoBack"/>
           <w:r>
             <w:br w:type="page"/>
           </w:r>
         </w:p>
       </w:sdtContent>
     </w:sdt>
+    <w:bookmarkEnd w:id="0" w:displacedByCustomXml="next"/>
     <w:sdt>
       <w:sdtPr>
+        <w:rPr>
+          <w:rFonts w:asciiTheme="minorHAnsi" w:eastAsiaTheme="minorHAnsi" w:hAnsiTheme="minorHAnsi" w:cstheme="minorBidi"/>
+          <w:color w:val="auto"/>
+          <w:sz w:val="22"/>
+          <w:szCs w:val="22"/>
+          <w:lang w:eastAsia="en-US"/>
+        </w:rPr>
         <w:id w:val="-1044434437"/>
         <w:docPartObj>
           <w:docPartGallery w:val="Table of Contents"/>
@@ -881,13 +886,8 @@
       </w:sdtPr>
       <w:sdtEndPr>
         <w:rPr>
-          <w:rFonts w:asciiTheme="minorHAnsi" w:eastAsiaTheme="minorHAnsi" w:hAnsiTheme="minorHAnsi" w:cstheme="minorBidi"/>
           <w:b/>
           <w:bCs/>
-          <w:color w:val="auto"/>
-          <w:sz w:val="22"/>
-          <w:szCs w:val="22"/>
-          <w:lang w:eastAsia="en-US"/>
         </w:rPr>
       </w:sdtEndPr>
       <w:sdtContent>
@@ -996,12 +996,10 @@
       <w:pPr>
         <w:pStyle w:val="Ttulo1"/>
       </w:pPr>
-      <w:bookmarkStart w:id="0" w:name="_Toc411865133"/>
+      <w:bookmarkStart w:id="1" w:name="_Toc411865133"/>
       <w:r>
         <w:t>Iniciar la aplicación</w:t>
       </w:r>
-      <w:bookmarkStart w:id="1" w:name="_GoBack"/>
-      <w:bookmarkEnd w:id="0"/>
       <w:bookmarkEnd w:id="1"/>
     </w:p>
     <w:sectPr>
@@ -1803,7 +1801,7 @@
 </file>
 
 <file path=customXml/itemProps1.xml><?xml version="1.0" encoding="utf-8"?>
-<ds:datastoreItem xmlns:ds="http://schemas.openxmlformats.org/officeDocument/2006/customXml" ds:itemID="{020131E0-5634-4EE3-AE6B-F6F749E31ECA}">
+<ds:datastoreItem xmlns:ds="http://schemas.openxmlformats.org/officeDocument/2006/customXml" ds:itemID="{93EBB571-D555-47DD-A00A-4719366CF568}">
   <ds:schemaRefs>
     <ds:schemaRef ds:uri="http://schemas.openxmlformats.org/officeDocument/2006/bibliography"/>
   </ds:schemaRefs>

</xml_diff>